<commit_message>
Ajout de deux nouveaux objectifs dans rapport.docx
</commit_message>
<xml_diff>
--- a/rapport.docx
+++ b/rapport.docx
@@ -562,6 +562,665 @@
           <w:lang w:eastAsia="fr-FR"/>
         </w:rPr>
         <w:t xml:space="preserve"> : Collaborer efficacement sur des projets avec Git et GitHub.</w:t>
+      </w:r>
+    </w:p>
+    <w:p>
+      <w:pPr>
+        <w:spacing w:before="100" w:beforeAutospacing="1" w:after="100" w:afterAutospacing="1" w:line="240" w:lineRule="auto"/>
+        <w:outlineLvl w:val="3"/>
+        <w:rPr>
+          <w:rFonts w:ascii="Times New Roman" w:eastAsia="Times New Roman" w:hAnsi="Times New Roman" w:cs="Times New Roman"/>
+          <w:b/>
+          <w:bCs/>
+          <w:sz w:val="24"/>
+          <w:szCs w:val="24"/>
+          <w:lang w:eastAsia="fr-FR"/>
+        </w:rPr>
+      </w:pPr>
+      <w:r>
+        <w:rPr>
+          <w:rFonts w:ascii="Times New Roman" w:eastAsia="Times New Roman" w:hAnsi="Times New Roman" w:cs="Times New Roman"/>
+          <w:b/>
+          <w:bCs/>
+          <w:sz w:val="24"/>
+          <w:szCs w:val="24"/>
+          <w:lang w:eastAsia="fr-FR"/>
+        </w:rPr>
+        <w:t>Développement Mobile</w:t>
+      </w:r>
+    </w:p>
+    <w:p>
+      <w:pPr>
+        <w:numPr>
+          <w:ilvl w:val="0"/>
+          <w:numId w:val="2"/>
+        </w:numPr>
+        <w:spacing w:before="100" w:beforeAutospacing="1" w:after="100" w:afterAutospacing="1" w:line="240" w:lineRule="auto"/>
+        <w:rPr>
+          <w:rFonts w:ascii="Times New Roman" w:eastAsia="Times New Roman" w:hAnsi="Times New Roman" w:cs="Times New Roman"/>
+          <w:sz w:val="24"/>
+          <w:szCs w:val="24"/>
+          <w:lang w:eastAsia="fr-FR"/>
+        </w:rPr>
+      </w:pPr>
+      <w:r>
+        <w:rPr>
+          <w:rFonts w:ascii="Times New Roman" w:eastAsia="Times New Roman" w:hAnsi="Times New Roman" w:cs="Times New Roman"/>
+          <w:b/>
+          <w:bCs/>
+          <w:sz w:val="24"/>
+          <w:szCs w:val="24"/>
+          <w:lang w:eastAsia="fr-FR"/>
+        </w:rPr>
+        <w:t>Apprentissage des bases du développement mobile</w:t>
+      </w:r>
+      <w:r>
+        <w:rPr>
+          <w:rFonts w:ascii="Times New Roman" w:eastAsia="Times New Roman" w:hAnsi="Times New Roman" w:cs="Times New Roman"/>
+          <w:sz w:val="24"/>
+          <w:szCs w:val="24"/>
+          <w:lang w:eastAsia="fr-FR"/>
+        </w:rPr>
+        <w:t xml:space="preserve"> :</w:t>
+      </w:r>
+    </w:p>
+    <w:p>
+      <w:pPr>
+        <w:numPr>
+          <w:ilvl w:val="1"/>
+          <w:numId w:val="2"/>
+        </w:numPr>
+        <w:spacing w:before="100" w:beforeAutospacing="1" w:after="100" w:afterAutospacing="1" w:line="240" w:lineRule="auto"/>
+        <w:rPr>
+          <w:rFonts w:ascii="Times New Roman" w:eastAsia="Times New Roman" w:hAnsi="Times New Roman" w:cs="Times New Roman"/>
+          <w:sz w:val="24"/>
+          <w:szCs w:val="24"/>
+          <w:lang w:eastAsia="fr-FR"/>
+        </w:rPr>
+      </w:pPr>
+      <w:r>
+        <w:rPr>
+          <w:rFonts w:ascii="Times New Roman" w:eastAsia="Times New Roman" w:hAnsi="Times New Roman" w:cs="Times New Roman"/>
+          <w:sz w:val="24"/>
+          <w:szCs w:val="24"/>
+          <w:lang w:eastAsia="fr-FR"/>
+        </w:rPr>
+        <w:t>Différences entre le développement natif, hybride et PWA (Progressive Web Apps).</w:t>
+      </w:r>
+    </w:p>
+    <w:p>
+      <w:pPr>
+        <w:numPr>
+          <w:ilvl w:val="0"/>
+          <w:numId w:val="2"/>
+        </w:numPr>
+        <w:spacing w:before="100" w:beforeAutospacing="1" w:after="100" w:afterAutospacing="1" w:line="240" w:lineRule="auto"/>
+        <w:rPr>
+          <w:rFonts w:ascii="Times New Roman" w:eastAsia="Times New Roman" w:hAnsi="Times New Roman" w:cs="Times New Roman"/>
+          <w:sz w:val="24"/>
+          <w:szCs w:val="24"/>
+          <w:lang w:eastAsia="fr-FR"/>
+        </w:rPr>
+      </w:pPr>
+      <w:r>
+        <w:rPr>
+          <w:rFonts w:ascii="Times New Roman" w:eastAsia="Times New Roman" w:hAnsi="Times New Roman" w:cs="Times New Roman"/>
+          <w:b/>
+          <w:bCs/>
+          <w:sz w:val="24"/>
+          <w:szCs w:val="24"/>
+          <w:lang w:eastAsia="fr-FR"/>
+        </w:rPr>
+        <w:t>Développement natif Android et iOS</w:t>
+      </w:r>
+      <w:r>
+        <w:rPr>
+          <w:rFonts w:ascii="Times New Roman" w:eastAsia="Times New Roman" w:hAnsi="Times New Roman" w:cs="Times New Roman"/>
+          <w:sz w:val="24"/>
+          <w:szCs w:val="24"/>
+          <w:lang w:eastAsia="fr-FR"/>
+        </w:rPr>
+        <w:t xml:space="preserve"> :</w:t>
+      </w:r>
+    </w:p>
+    <w:p>
+      <w:pPr>
+        <w:numPr>
+          <w:ilvl w:val="1"/>
+          <w:numId w:val="2"/>
+        </w:numPr>
+        <w:spacing w:before="100" w:beforeAutospacing="1" w:after="100" w:afterAutospacing="1" w:line="240" w:lineRule="auto"/>
+        <w:rPr>
+          <w:rFonts w:ascii="Times New Roman" w:eastAsia="Times New Roman" w:hAnsi="Times New Roman" w:cs="Times New Roman"/>
+          <w:sz w:val="24"/>
+          <w:szCs w:val="24"/>
+          <w:lang w:eastAsia="fr-FR"/>
+        </w:rPr>
+      </w:pPr>
+      <w:r>
+        <w:rPr>
+          <w:rFonts w:ascii="Times New Roman" w:eastAsia="Times New Roman" w:hAnsi="Times New Roman" w:cs="Times New Roman"/>
+          <w:sz w:val="24"/>
+          <w:szCs w:val="24"/>
+          <w:lang w:eastAsia="fr-FR"/>
+        </w:rPr>
+        <w:t xml:space="preserve">Android : </w:t>
+      </w:r>
+      <w:proofErr w:type="spellStart"/>
+      <w:r>
+        <w:rPr>
+          <w:rFonts w:ascii="Times New Roman" w:eastAsia="Times New Roman" w:hAnsi="Times New Roman" w:cs="Times New Roman"/>
+          <w:sz w:val="24"/>
+          <w:szCs w:val="24"/>
+          <w:lang w:eastAsia="fr-FR"/>
+        </w:rPr>
+        <w:t>Kotlin</w:t>
+      </w:r>
+      <w:proofErr w:type="spellEnd"/>
+      <w:r>
+        <w:rPr>
+          <w:rFonts w:ascii="Times New Roman" w:eastAsia="Times New Roman" w:hAnsi="Times New Roman" w:cs="Times New Roman"/>
+          <w:sz w:val="24"/>
+          <w:szCs w:val="24"/>
+          <w:lang w:eastAsia="fr-FR"/>
+        </w:rPr>
+        <w:t>/Java.</w:t>
+      </w:r>
+    </w:p>
+    <w:p>
+      <w:pPr>
+        <w:numPr>
+          <w:ilvl w:val="1"/>
+          <w:numId w:val="2"/>
+        </w:numPr>
+        <w:spacing w:before="100" w:beforeAutospacing="1" w:after="100" w:afterAutospacing="1" w:line="240" w:lineRule="auto"/>
+        <w:rPr>
+          <w:rFonts w:ascii="Times New Roman" w:eastAsia="Times New Roman" w:hAnsi="Times New Roman" w:cs="Times New Roman"/>
+          <w:sz w:val="24"/>
+          <w:szCs w:val="24"/>
+          <w:lang w:eastAsia="fr-FR"/>
+        </w:rPr>
+      </w:pPr>
+      <w:r>
+        <w:rPr>
+          <w:rFonts w:ascii="Times New Roman" w:eastAsia="Times New Roman" w:hAnsi="Times New Roman" w:cs="Times New Roman"/>
+          <w:sz w:val="24"/>
+          <w:szCs w:val="24"/>
+          <w:lang w:eastAsia="fr-FR"/>
+        </w:rPr>
+        <w:t>iOS : Swift/Objective-C.</w:t>
+      </w:r>
+    </w:p>
+    <w:p>
+      <w:pPr>
+        <w:numPr>
+          <w:ilvl w:val="0"/>
+          <w:numId w:val="2"/>
+        </w:numPr>
+        <w:spacing w:before="100" w:beforeAutospacing="1" w:after="100" w:afterAutospacing="1" w:line="240" w:lineRule="auto"/>
+        <w:rPr>
+          <w:rFonts w:ascii="Times New Roman" w:eastAsia="Times New Roman" w:hAnsi="Times New Roman" w:cs="Times New Roman"/>
+          <w:sz w:val="24"/>
+          <w:szCs w:val="24"/>
+          <w:lang w:eastAsia="fr-FR"/>
+        </w:rPr>
+      </w:pPr>
+      <w:r>
+        <w:rPr>
+          <w:rFonts w:ascii="Times New Roman" w:eastAsia="Times New Roman" w:hAnsi="Times New Roman" w:cs="Times New Roman"/>
+          <w:b/>
+          <w:bCs/>
+          <w:sz w:val="24"/>
+          <w:szCs w:val="24"/>
+          <w:lang w:eastAsia="fr-FR"/>
+        </w:rPr>
+        <w:t xml:space="preserve">Découverte des </w:t>
+      </w:r>
+      <w:proofErr w:type="spellStart"/>
+      <w:r>
+        <w:rPr>
+          <w:rFonts w:ascii="Times New Roman" w:eastAsia="Times New Roman" w:hAnsi="Times New Roman" w:cs="Times New Roman"/>
+          <w:b/>
+          <w:bCs/>
+          <w:sz w:val="24"/>
+          <w:szCs w:val="24"/>
+          <w:lang w:eastAsia="fr-FR"/>
+        </w:rPr>
+        <w:t>frameworks</w:t>
+      </w:r>
+      <w:proofErr w:type="spellEnd"/>
+      <w:r>
+        <w:rPr>
+          <w:rFonts w:ascii="Times New Roman" w:eastAsia="Times New Roman" w:hAnsi="Times New Roman" w:cs="Times New Roman"/>
+          <w:b/>
+          <w:bCs/>
+          <w:sz w:val="24"/>
+          <w:szCs w:val="24"/>
+          <w:lang w:eastAsia="fr-FR"/>
+        </w:rPr>
+        <w:t xml:space="preserve"> hybrides</w:t>
+      </w:r>
+      <w:r>
+        <w:rPr>
+          <w:rFonts w:ascii="Times New Roman" w:eastAsia="Times New Roman" w:hAnsi="Times New Roman" w:cs="Times New Roman"/>
+          <w:sz w:val="24"/>
+          <w:szCs w:val="24"/>
+          <w:lang w:eastAsia="fr-FR"/>
+        </w:rPr>
+        <w:t xml:space="preserve"> :</w:t>
+      </w:r>
+    </w:p>
+    <w:p>
+      <w:pPr>
+        <w:numPr>
+          <w:ilvl w:val="1"/>
+          <w:numId w:val="2"/>
+        </w:numPr>
+        <w:spacing w:before="100" w:beforeAutospacing="1" w:after="100" w:afterAutospacing="1" w:line="240" w:lineRule="auto"/>
+        <w:rPr>
+          <w:rFonts w:ascii="Times New Roman" w:eastAsia="Times New Roman" w:hAnsi="Times New Roman" w:cs="Times New Roman"/>
+          <w:sz w:val="24"/>
+          <w:szCs w:val="24"/>
+          <w:lang w:eastAsia="fr-FR"/>
+        </w:rPr>
+      </w:pPr>
+      <w:r>
+        <w:rPr>
+          <w:rFonts w:ascii="Times New Roman" w:eastAsia="Times New Roman" w:hAnsi="Times New Roman" w:cs="Times New Roman"/>
+          <w:sz w:val="24"/>
+          <w:szCs w:val="24"/>
+          <w:lang w:eastAsia="fr-FR"/>
+        </w:rPr>
+        <w:t>Flutter pour un développement multiplateforme rapide.</w:t>
+      </w:r>
+    </w:p>
+    <w:p>
+      <w:pPr>
+        <w:numPr>
+          <w:ilvl w:val="1"/>
+          <w:numId w:val="2"/>
+        </w:numPr>
+        <w:spacing w:before="100" w:beforeAutospacing="1" w:after="100" w:afterAutospacing="1" w:line="240" w:lineRule="auto"/>
+        <w:rPr>
+          <w:rFonts w:ascii="Times New Roman" w:eastAsia="Times New Roman" w:hAnsi="Times New Roman" w:cs="Times New Roman"/>
+          <w:sz w:val="24"/>
+          <w:szCs w:val="24"/>
+          <w:lang w:eastAsia="fr-FR"/>
+        </w:rPr>
+      </w:pPr>
+      <w:proofErr w:type="spellStart"/>
+      <w:r>
+        <w:rPr>
+          <w:rFonts w:ascii="Times New Roman" w:eastAsia="Times New Roman" w:hAnsi="Times New Roman" w:cs="Times New Roman"/>
+          <w:sz w:val="24"/>
+          <w:szCs w:val="24"/>
+          <w:lang w:eastAsia="fr-FR"/>
+        </w:rPr>
+        <w:t>React</w:t>
+      </w:r>
+      <w:proofErr w:type="spellEnd"/>
+      <w:r>
+        <w:rPr>
+          <w:rFonts w:ascii="Times New Roman" w:eastAsia="Times New Roman" w:hAnsi="Times New Roman" w:cs="Times New Roman"/>
+          <w:sz w:val="24"/>
+          <w:szCs w:val="24"/>
+          <w:lang w:eastAsia="fr-FR"/>
+        </w:rPr>
+        <w:t xml:space="preserve"> Native pour des applications natives avec JavaScript.</w:t>
+      </w:r>
+    </w:p>
+    <w:p>
+      <w:pPr>
+        <w:numPr>
+          <w:ilvl w:val="0"/>
+          <w:numId w:val="2"/>
+        </w:numPr>
+        <w:spacing w:before="100" w:beforeAutospacing="1" w:after="100" w:afterAutospacing="1" w:line="240" w:lineRule="auto"/>
+        <w:rPr>
+          <w:rFonts w:ascii="Times New Roman" w:eastAsia="Times New Roman" w:hAnsi="Times New Roman" w:cs="Times New Roman"/>
+          <w:sz w:val="24"/>
+          <w:szCs w:val="24"/>
+          <w:lang w:eastAsia="fr-FR"/>
+        </w:rPr>
+      </w:pPr>
+      <w:r>
+        <w:rPr>
+          <w:rFonts w:ascii="Times New Roman" w:eastAsia="Times New Roman" w:hAnsi="Times New Roman" w:cs="Times New Roman"/>
+          <w:b/>
+          <w:bCs/>
+          <w:sz w:val="24"/>
+          <w:szCs w:val="24"/>
+          <w:lang w:eastAsia="fr-FR"/>
+        </w:rPr>
+        <w:t>Intégration des services mobiles</w:t>
+      </w:r>
+      <w:r>
+        <w:rPr>
+          <w:rFonts w:ascii="Times New Roman" w:eastAsia="Times New Roman" w:hAnsi="Times New Roman" w:cs="Times New Roman"/>
+          <w:sz w:val="24"/>
+          <w:szCs w:val="24"/>
+          <w:lang w:eastAsia="fr-FR"/>
+        </w:rPr>
+        <w:t xml:space="preserve"> :</w:t>
+      </w:r>
+    </w:p>
+    <w:p>
+      <w:pPr>
+        <w:numPr>
+          <w:ilvl w:val="1"/>
+          <w:numId w:val="2"/>
+        </w:numPr>
+        <w:spacing w:before="100" w:beforeAutospacing="1" w:after="100" w:afterAutospacing="1" w:line="240" w:lineRule="auto"/>
+        <w:rPr>
+          <w:rFonts w:ascii="Times New Roman" w:eastAsia="Times New Roman" w:hAnsi="Times New Roman" w:cs="Times New Roman"/>
+          <w:sz w:val="24"/>
+          <w:szCs w:val="24"/>
+          <w:lang w:eastAsia="fr-FR"/>
+        </w:rPr>
+      </w:pPr>
+      <w:r>
+        <w:rPr>
+          <w:rFonts w:ascii="Times New Roman" w:eastAsia="Times New Roman" w:hAnsi="Times New Roman" w:cs="Times New Roman"/>
+          <w:sz w:val="24"/>
+          <w:szCs w:val="24"/>
+          <w:lang w:eastAsia="fr-FR"/>
+        </w:rPr>
+        <w:t>Notifications push.</w:t>
+      </w:r>
+    </w:p>
+    <w:p>
+      <w:pPr>
+        <w:numPr>
+          <w:ilvl w:val="1"/>
+          <w:numId w:val="2"/>
+        </w:numPr>
+        <w:spacing w:before="100" w:beforeAutospacing="1" w:after="100" w:afterAutospacing="1" w:line="240" w:lineRule="auto"/>
+        <w:rPr>
+          <w:rFonts w:ascii="Times New Roman" w:eastAsia="Times New Roman" w:hAnsi="Times New Roman" w:cs="Times New Roman"/>
+          <w:sz w:val="24"/>
+          <w:szCs w:val="24"/>
+          <w:lang w:eastAsia="fr-FR"/>
+        </w:rPr>
+      </w:pPr>
+      <w:r>
+        <w:rPr>
+          <w:rFonts w:ascii="Times New Roman" w:eastAsia="Times New Roman" w:hAnsi="Times New Roman" w:cs="Times New Roman"/>
+          <w:sz w:val="24"/>
+          <w:szCs w:val="24"/>
+          <w:lang w:eastAsia="fr-FR"/>
+        </w:rPr>
+        <w:t>Utilisation de capteurs (GPS, caméra, etc.).</w:t>
+      </w:r>
+    </w:p>
+    <w:p>
+      <w:pPr>
+        <w:numPr>
+          <w:ilvl w:val="0"/>
+          <w:numId w:val="2"/>
+        </w:numPr>
+        <w:spacing w:before="100" w:beforeAutospacing="1" w:after="100" w:afterAutospacing="1" w:line="240" w:lineRule="auto"/>
+        <w:rPr>
+          <w:rFonts w:ascii="Times New Roman" w:eastAsia="Times New Roman" w:hAnsi="Times New Roman" w:cs="Times New Roman"/>
+          <w:sz w:val="24"/>
+          <w:szCs w:val="24"/>
+          <w:lang w:eastAsia="fr-FR"/>
+        </w:rPr>
+      </w:pPr>
+      <w:r>
+        <w:rPr>
+          <w:rFonts w:ascii="Times New Roman" w:eastAsia="Times New Roman" w:hAnsi="Times New Roman" w:cs="Times New Roman"/>
+          <w:b/>
+          <w:bCs/>
+          <w:sz w:val="24"/>
+          <w:szCs w:val="24"/>
+          <w:lang w:eastAsia="fr-FR"/>
+        </w:rPr>
+        <w:t>Optimisation des performances mobiles</w:t>
+      </w:r>
+      <w:r>
+        <w:rPr>
+          <w:rFonts w:ascii="Times New Roman" w:eastAsia="Times New Roman" w:hAnsi="Times New Roman" w:cs="Times New Roman"/>
+          <w:sz w:val="24"/>
+          <w:szCs w:val="24"/>
+          <w:lang w:eastAsia="fr-FR"/>
+        </w:rPr>
+        <w:t xml:space="preserve"> : Réduire la consommation de mémoire et d’énergie pour des applications fluides.</w:t>
+      </w:r>
+    </w:p>
+    <w:p>
+      <w:pPr>
+        <w:numPr>
+          <w:ilvl w:val="0"/>
+          <w:numId w:val="2"/>
+        </w:numPr>
+        <w:spacing w:before="100" w:beforeAutospacing="1" w:after="100" w:afterAutospacing="1" w:line="240" w:lineRule="auto"/>
+        <w:rPr>
+          <w:rFonts w:ascii="Times New Roman" w:eastAsia="Times New Roman" w:hAnsi="Times New Roman" w:cs="Times New Roman"/>
+          <w:sz w:val="24"/>
+          <w:szCs w:val="24"/>
+          <w:lang w:eastAsia="fr-FR"/>
+        </w:rPr>
+      </w:pPr>
+      <w:r>
+        <w:rPr>
+          <w:rFonts w:ascii="Times New Roman" w:eastAsia="Times New Roman" w:hAnsi="Times New Roman" w:cs="Times New Roman"/>
+          <w:b/>
+          <w:bCs/>
+          <w:sz w:val="24"/>
+          <w:szCs w:val="24"/>
+          <w:lang w:eastAsia="fr-FR"/>
+        </w:rPr>
+        <w:t>Publication sur les stores</w:t>
+      </w:r>
+      <w:r>
+        <w:rPr>
+          <w:rFonts w:ascii="Times New Roman" w:eastAsia="Times New Roman" w:hAnsi="Times New Roman" w:cs="Times New Roman"/>
+          <w:sz w:val="24"/>
+          <w:szCs w:val="24"/>
+          <w:lang w:eastAsia="fr-FR"/>
+        </w:rPr>
+        <w:t xml:space="preserve"> : Comprendre le processus de publication sur Google Play Store et Apple App Store.</w:t>
+      </w:r>
+    </w:p>
+    <w:p>
+      <w:pPr>
+        <w:spacing w:after="0" w:line="240" w:lineRule="auto"/>
+        <w:rPr>
+          <w:rFonts w:ascii="Times New Roman" w:eastAsia="Times New Roman" w:hAnsi="Times New Roman" w:cs="Times New Roman"/>
+          <w:sz w:val="24"/>
+          <w:szCs w:val="24"/>
+          <w:lang w:eastAsia="fr-FR"/>
+        </w:rPr>
+      </w:pPr>
+    </w:p>
+    <w:p>
+      <w:pPr>
+        <w:spacing w:before="100" w:beforeAutospacing="1" w:after="100" w:afterAutospacing="1" w:line="240" w:lineRule="auto"/>
+        <w:outlineLvl w:val="3"/>
+        <w:rPr>
+          <w:rFonts w:ascii="Times New Roman" w:eastAsia="Times New Roman" w:hAnsi="Times New Roman" w:cs="Times New Roman"/>
+          <w:b/>
+          <w:bCs/>
+          <w:sz w:val="24"/>
+          <w:szCs w:val="24"/>
+          <w:lang w:eastAsia="fr-FR"/>
+        </w:rPr>
+      </w:pPr>
+      <w:r>
+        <w:rPr>
+          <w:rFonts w:ascii="Times New Roman" w:eastAsia="Times New Roman" w:hAnsi="Times New Roman" w:cs="Times New Roman"/>
+          <w:b/>
+          <w:bCs/>
+          <w:sz w:val="24"/>
+          <w:szCs w:val="24"/>
+          <w:lang w:eastAsia="fr-FR"/>
+        </w:rPr>
+        <w:t>Objectifs Transversaux</w:t>
+      </w:r>
+    </w:p>
+    <w:p>
+      <w:pPr>
+        <w:numPr>
+          <w:ilvl w:val="0"/>
+          <w:numId w:val="3"/>
+        </w:numPr>
+        <w:spacing w:before="100" w:beforeAutospacing="1" w:after="100" w:afterAutospacing="1" w:line="240" w:lineRule="auto"/>
+        <w:rPr>
+          <w:rFonts w:ascii="Times New Roman" w:eastAsia="Times New Roman" w:hAnsi="Times New Roman" w:cs="Times New Roman"/>
+          <w:sz w:val="24"/>
+          <w:szCs w:val="24"/>
+          <w:lang w:eastAsia="fr-FR"/>
+        </w:rPr>
+      </w:pPr>
+      <w:r>
+        <w:rPr>
+          <w:rFonts w:ascii="Times New Roman" w:eastAsia="Times New Roman" w:hAnsi="Times New Roman" w:cs="Times New Roman"/>
+          <w:b/>
+          <w:bCs/>
+          <w:sz w:val="24"/>
+          <w:szCs w:val="24"/>
+          <w:lang w:eastAsia="fr-FR"/>
+        </w:rPr>
+        <w:t>Méthodologies de gestion de projet</w:t>
+      </w:r>
+      <w:r>
+        <w:rPr>
+          <w:rFonts w:ascii="Times New Roman" w:eastAsia="Times New Roman" w:hAnsi="Times New Roman" w:cs="Times New Roman"/>
+          <w:sz w:val="24"/>
+          <w:szCs w:val="24"/>
+          <w:lang w:eastAsia="fr-FR"/>
+        </w:rPr>
+        <w:t xml:space="preserve"> :</w:t>
+      </w:r>
+    </w:p>
+    <w:p>
+      <w:pPr>
+        <w:numPr>
+          <w:ilvl w:val="1"/>
+          <w:numId w:val="3"/>
+        </w:numPr>
+        <w:spacing w:before="100" w:beforeAutospacing="1" w:after="100" w:afterAutospacing="1" w:line="240" w:lineRule="auto"/>
+        <w:rPr>
+          <w:rFonts w:ascii="Times New Roman" w:eastAsia="Times New Roman" w:hAnsi="Times New Roman" w:cs="Times New Roman"/>
+          <w:sz w:val="24"/>
+          <w:szCs w:val="24"/>
+          <w:lang w:eastAsia="fr-FR"/>
+        </w:rPr>
+      </w:pPr>
+      <w:r>
+        <w:rPr>
+          <w:rFonts w:ascii="Times New Roman" w:eastAsia="Times New Roman" w:hAnsi="Times New Roman" w:cs="Times New Roman"/>
+          <w:sz w:val="24"/>
+          <w:szCs w:val="24"/>
+          <w:lang w:eastAsia="fr-FR"/>
+        </w:rPr>
+        <w:t>Découverte des méthodologies agiles (Scrum, Kanban).</w:t>
+      </w:r>
+    </w:p>
+    <w:p>
+      <w:pPr>
+        <w:numPr>
+          <w:ilvl w:val="0"/>
+          <w:numId w:val="3"/>
+        </w:numPr>
+        <w:spacing w:before="100" w:beforeAutospacing="1" w:after="100" w:afterAutospacing="1" w:line="240" w:lineRule="auto"/>
+        <w:rPr>
+          <w:rFonts w:ascii="Times New Roman" w:eastAsia="Times New Roman" w:hAnsi="Times New Roman" w:cs="Times New Roman"/>
+          <w:sz w:val="24"/>
+          <w:szCs w:val="24"/>
+          <w:lang w:eastAsia="fr-FR"/>
+        </w:rPr>
+      </w:pPr>
+      <w:r>
+        <w:rPr>
+          <w:rFonts w:ascii="Times New Roman" w:eastAsia="Times New Roman" w:hAnsi="Times New Roman" w:cs="Times New Roman"/>
+          <w:b/>
+          <w:bCs/>
+          <w:sz w:val="24"/>
+          <w:szCs w:val="24"/>
+          <w:lang w:eastAsia="fr-FR"/>
+        </w:rPr>
+        <w:lastRenderedPageBreak/>
+        <w:t>Compétences en résolution de problèmes</w:t>
+      </w:r>
+      <w:r>
+        <w:rPr>
+          <w:rFonts w:ascii="Times New Roman" w:eastAsia="Times New Roman" w:hAnsi="Times New Roman" w:cs="Times New Roman"/>
+          <w:sz w:val="24"/>
+          <w:szCs w:val="24"/>
+          <w:lang w:eastAsia="fr-FR"/>
+        </w:rPr>
+        <w:t xml:space="preserve"> : Être capable d’identifier et de corriger efficacement les bugs et erreurs.</w:t>
+      </w:r>
+    </w:p>
+    <w:p>
+      <w:pPr>
+        <w:numPr>
+          <w:ilvl w:val="0"/>
+          <w:numId w:val="3"/>
+        </w:numPr>
+        <w:spacing w:before="100" w:beforeAutospacing="1" w:after="100" w:afterAutospacing="1" w:line="240" w:lineRule="auto"/>
+        <w:rPr>
+          <w:rFonts w:ascii="Times New Roman" w:eastAsia="Times New Roman" w:hAnsi="Times New Roman" w:cs="Times New Roman"/>
+          <w:sz w:val="24"/>
+          <w:szCs w:val="24"/>
+          <w:lang w:eastAsia="fr-FR"/>
+        </w:rPr>
+      </w:pPr>
+      <w:r>
+        <w:rPr>
+          <w:rFonts w:ascii="Times New Roman" w:eastAsia="Times New Roman" w:hAnsi="Times New Roman" w:cs="Times New Roman"/>
+          <w:b/>
+          <w:bCs/>
+          <w:sz w:val="24"/>
+          <w:szCs w:val="24"/>
+          <w:lang w:eastAsia="fr-FR"/>
+        </w:rPr>
+        <w:t>Réalisation de projets concrets</w:t>
+      </w:r>
+      <w:r>
+        <w:rPr>
+          <w:rFonts w:ascii="Times New Roman" w:eastAsia="Times New Roman" w:hAnsi="Times New Roman" w:cs="Times New Roman"/>
+          <w:sz w:val="24"/>
+          <w:szCs w:val="24"/>
+          <w:lang w:eastAsia="fr-FR"/>
+        </w:rPr>
+        <w:t xml:space="preserve"> : Développer des applications réelles pour le web et mobile, en mettant en pratique les connaissances acquises.</w:t>
+      </w:r>
+    </w:p>
+    <w:p>
+      <w:pPr>
+        <w:numPr>
+          <w:ilvl w:val="0"/>
+          <w:numId w:val="3"/>
+        </w:numPr>
+        <w:spacing w:before="100" w:beforeAutospacing="1" w:after="100" w:afterAutospacing="1" w:line="240" w:lineRule="auto"/>
+        <w:rPr>
+          <w:rFonts w:ascii="Times New Roman" w:eastAsia="Times New Roman" w:hAnsi="Times New Roman" w:cs="Times New Roman"/>
+          <w:sz w:val="24"/>
+          <w:szCs w:val="24"/>
+          <w:lang w:eastAsia="fr-FR"/>
+        </w:rPr>
+      </w:pPr>
+      <w:r>
+        <w:rPr>
+          <w:rFonts w:ascii="Times New Roman" w:eastAsia="Times New Roman" w:hAnsi="Times New Roman" w:cs="Times New Roman"/>
+          <w:b/>
+          <w:bCs/>
+          <w:sz w:val="24"/>
+          <w:szCs w:val="24"/>
+          <w:lang w:eastAsia="fr-FR"/>
+        </w:rPr>
+        <w:t>Apprentissage continu</w:t>
+      </w:r>
+      <w:r>
+        <w:rPr>
+          <w:rFonts w:ascii="Times New Roman" w:eastAsia="Times New Roman" w:hAnsi="Times New Roman" w:cs="Times New Roman"/>
+          <w:sz w:val="24"/>
+          <w:szCs w:val="24"/>
+          <w:lang w:eastAsia="fr-FR"/>
+        </w:rPr>
+        <w:t xml:space="preserve"> : Savoir utiliser la documentation et se former sur les nouvelles technologies émergentes.</w:t>
       </w:r>
     </w:p>
     <w:p/>
@@ -694,8 +1353,248 @@
       </w:pPr>
     </w:lvl>
   </w:abstractNum>
+  <w:abstractNum w:abstractNumId="1" w15:restartNumberingAfterBreak="0">
+    <w:nsid w:val="1AA26D3A"/>
+    <w:multiLevelType w:val="multilevel"/>
+    <w:tmpl w:val="0C02F272"/>
+    <w:lvl w:ilvl="0">
+      <w:start w:val="1"/>
+      <w:numFmt w:val="decimal"/>
+      <w:lvlText w:val="%1."/>
+      <w:lvlJc w:val="left"/>
+      <w:pPr>
+        <w:tabs>
+          <w:tab w:val="num" w:pos="720"/>
+        </w:tabs>
+        <w:ind w:left="720" w:hanging="360"/>
+      </w:pPr>
+    </w:lvl>
+    <w:lvl w:ilvl="1">
+      <w:start w:val="1"/>
+      <w:numFmt w:val="bullet"/>
+      <w:lvlText w:val="o"/>
+      <w:lvlJc w:val="left"/>
+      <w:pPr>
+        <w:tabs>
+          <w:tab w:val="num" w:pos="1440"/>
+        </w:tabs>
+        <w:ind w:left="1440" w:hanging="360"/>
+      </w:pPr>
+      <w:rPr>
+        <w:rFonts w:ascii="Courier New" w:hAnsi="Courier New" w:hint="default"/>
+        <w:sz w:val="20"/>
+      </w:rPr>
+    </w:lvl>
+    <w:lvl w:ilvl="2" w:tentative="1">
+      <w:start w:val="1"/>
+      <w:numFmt w:val="decimal"/>
+      <w:lvlText w:val="%3."/>
+      <w:lvlJc w:val="left"/>
+      <w:pPr>
+        <w:tabs>
+          <w:tab w:val="num" w:pos="2160"/>
+        </w:tabs>
+        <w:ind w:left="2160" w:hanging="360"/>
+      </w:pPr>
+    </w:lvl>
+    <w:lvl w:ilvl="3" w:tentative="1">
+      <w:start w:val="1"/>
+      <w:numFmt w:val="decimal"/>
+      <w:lvlText w:val="%4."/>
+      <w:lvlJc w:val="left"/>
+      <w:pPr>
+        <w:tabs>
+          <w:tab w:val="num" w:pos="2880"/>
+        </w:tabs>
+        <w:ind w:left="2880" w:hanging="360"/>
+      </w:pPr>
+    </w:lvl>
+    <w:lvl w:ilvl="4" w:tentative="1">
+      <w:start w:val="1"/>
+      <w:numFmt w:val="decimal"/>
+      <w:lvlText w:val="%5."/>
+      <w:lvlJc w:val="left"/>
+      <w:pPr>
+        <w:tabs>
+          <w:tab w:val="num" w:pos="3600"/>
+        </w:tabs>
+        <w:ind w:left="3600" w:hanging="360"/>
+      </w:pPr>
+    </w:lvl>
+    <w:lvl w:ilvl="5" w:tentative="1">
+      <w:start w:val="1"/>
+      <w:numFmt w:val="decimal"/>
+      <w:lvlText w:val="%6."/>
+      <w:lvlJc w:val="left"/>
+      <w:pPr>
+        <w:tabs>
+          <w:tab w:val="num" w:pos="4320"/>
+        </w:tabs>
+        <w:ind w:left="4320" w:hanging="360"/>
+      </w:pPr>
+    </w:lvl>
+    <w:lvl w:ilvl="6" w:tentative="1">
+      <w:start w:val="1"/>
+      <w:numFmt w:val="decimal"/>
+      <w:lvlText w:val="%7."/>
+      <w:lvlJc w:val="left"/>
+      <w:pPr>
+        <w:tabs>
+          <w:tab w:val="num" w:pos="5040"/>
+        </w:tabs>
+        <w:ind w:left="5040" w:hanging="360"/>
+      </w:pPr>
+    </w:lvl>
+    <w:lvl w:ilvl="7" w:tentative="1">
+      <w:start w:val="1"/>
+      <w:numFmt w:val="decimal"/>
+      <w:lvlText w:val="%8."/>
+      <w:lvlJc w:val="left"/>
+      <w:pPr>
+        <w:tabs>
+          <w:tab w:val="num" w:pos="5760"/>
+        </w:tabs>
+        <w:ind w:left="5760" w:hanging="360"/>
+      </w:pPr>
+    </w:lvl>
+    <w:lvl w:ilvl="8" w:tentative="1">
+      <w:start w:val="1"/>
+      <w:numFmt w:val="decimal"/>
+      <w:lvlText w:val="%9."/>
+      <w:lvlJc w:val="left"/>
+      <w:pPr>
+        <w:tabs>
+          <w:tab w:val="num" w:pos="6480"/>
+        </w:tabs>
+        <w:ind w:left="6480" w:hanging="360"/>
+      </w:pPr>
+    </w:lvl>
+  </w:abstractNum>
+  <w:abstractNum w:abstractNumId="2" w15:restartNumberingAfterBreak="0">
+    <w:nsid w:val="45A347A7"/>
+    <w:multiLevelType w:val="multilevel"/>
+    <w:tmpl w:val="44E6AE72"/>
+    <w:lvl w:ilvl="0">
+      <w:start w:val="1"/>
+      <w:numFmt w:val="decimal"/>
+      <w:lvlText w:val="%1."/>
+      <w:lvlJc w:val="left"/>
+      <w:pPr>
+        <w:tabs>
+          <w:tab w:val="num" w:pos="720"/>
+        </w:tabs>
+        <w:ind w:left="720" w:hanging="360"/>
+      </w:pPr>
+    </w:lvl>
+    <w:lvl w:ilvl="1">
+      <w:start w:val="1"/>
+      <w:numFmt w:val="bullet"/>
+      <w:lvlText w:val="o"/>
+      <w:lvlJc w:val="left"/>
+      <w:pPr>
+        <w:tabs>
+          <w:tab w:val="num" w:pos="1440"/>
+        </w:tabs>
+        <w:ind w:left="1440" w:hanging="360"/>
+      </w:pPr>
+      <w:rPr>
+        <w:rFonts w:ascii="Courier New" w:hAnsi="Courier New" w:hint="default"/>
+        <w:sz w:val="20"/>
+      </w:rPr>
+    </w:lvl>
+    <w:lvl w:ilvl="2" w:tentative="1">
+      <w:start w:val="1"/>
+      <w:numFmt w:val="decimal"/>
+      <w:lvlText w:val="%3."/>
+      <w:lvlJc w:val="left"/>
+      <w:pPr>
+        <w:tabs>
+          <w:tab w:val="num" w:pos="2160"/>
+        </w:tabs>
+        <w:ind w:left="2160" w:hanging="360"/>
+      </w:pPr>
+    </w:lvl>
+    <w:lvl w:ilvl="3" w:tentative="1">
+      <w:start w:val="1"/>
+      <w:numFmt w:val="decimal"/>
+      <w:lvlText w:val="%4."/>
+      <w:lvlJc w:val="left"/>
+      <w:pPr>
+        <w:tabs>
+          <w:tab w:val="num" w:pos="2880"/>
+        </w:tabs>
+        <w:ind w:left="2880" w:hanging="360"/>
+      </w:pPr>
+    </w:lvl>
+    <w:lvl w:ilvl="4" w:tentative="1">
+      <w:start w:val="1"/>
+      <w:numFmt w:val="decimal"/>
+      <w:lvlText w:val="%5."/>
+      <w:lvlJc w:val="left"/>
+      <w:pPr>
+        <w:tabs>
+          <w:tab w:val="num" w:pos="3600"/>
+        </w:tabs>
+        <w:ind w:left="3600" w:hanging="360"/>
+      </w:pPr>
+    </w:lvl>
+    <w:lvl w:ilvl="5" w:tentative="1">
+      <w:start w:val="1"/>
+      <w:numFmt w:val="decimal"/>
+      <w:lvlText w:val="%6."/>
+      <w:lvlJc w:val="left"/>
+      <w:pPr>
+        <w:tabs>
+          <w:tab w:val="num" w:pos="4320"/>
+        </w:tabs>
+        <w:ind w:left="4320" w:hanging="360"/>
+      </w:pPr>
+    </w:lvl>
+    <w:lvl w:ilvl="6" w:tentative="1">
+      <w:start w:val="1"/>
+      <w:numFmt w:val="decimal"/>
+      <w:lvlText w:val="%7."/>
+      <w:lvlJc w:val="left"/>
+      <w:pPr>
+        <w:tabs>
+          <w:tab w:val="num" w:pos="5040"/>
+        </w:tabs>
+        <w:ind w:left="5040" w:hanging="360"/>
+      </w:pPr>
+    </w:lvl>
+    <w:lvl w:ilvl="7" w:tentative="1">
+      <w:start w:val="1"/>
+      <w:numFmt w:val="decimal"/>
+      <w:lvlText w:val="%8."/>
+      <w:lvlJc w:val="left"/>
+      <w:pPr>
+        <w:tabs>
+          <w:tab w:val="num" w:pos="5760"/>
+        </w:tabs>
+        <w:ind w:left="5760" w:hanging="360"/>
+      </w:pPr>
+    </w:lvl>
+    <w:lvl w:ilvl="8" w:tentative="1">
+      <w:start w:val="1"/>
+      <w:numFmt w:val="decimal"/>
+      <w:lvlText w:val="%9."/>
+      <w:lvlJc w:val="left"/>
+      <w:pPr>
+        <w:tabs>
+          <w:tab w:val="num" w:pos="6480"/>
+        </w:tabs>
+        <w:ind w:left="6480" w:hanging="360"/>
+      </w:pPr>
+    </w:lvl>
+  </w:abstractNum>
   <w:num w:numId="1">
     <w:abstractNumId w:val="0"/>
+  </w:num>
+  <w:num w:numId="2">
+    <w:abstractNumId w:val="1"/>
+  </w:num>
+  <w:num w:numId="3">
+    <w:abstractNumId w:val="2"/>
   </w:num>
 </w:numbering>
 </file>

</xml_diff>